<commit_message>
update de sistema remoto
</commit_message>
<xml_diff>
--- a/documents/ficha_do_aluno.docx
+++ b/documents/ficha_do_aluno.docx
@@ -63,8 +63,6 @@
       <w:pPr>
         <w:rPr>
           <w:rFonts w:ascii="Arial" w:hAnsi="Arial" w:cs="Arial"/>
-          <w:b/>
-          <w:bCs/>
           <w:sz w:val="32"/>
           <w:szCs w:val="32"/>
         </w:rPr>
@@ -79,6 +77,421 @@
         <w:t>nnn</w:t>
       </w:r>
       <w:proofErr w:type="spellEnd"/>
+    </w:p>
+    <w:p>
+      <w:pPr>
+        <w:rPr>
+          <w:rFonts w:ascii="Arial" w:hAnsi="Arial" w:cs="Arial"/>
+          <w:b/>
+          <w:bCs/>
+          <w:sz w:val="32"/>
+          <w:szCs w:val="32"/>
+        </w:rPr>
+      </w:pPr>
+      <w:r>
+        <w:rPr>
+          <w:rFonts w:ascii="Arial" w:hAnsi="Arial" w:cs="Arial"/>
+          <w:b/>
+          <w:bCs/>
+          <w:sz w:val="32"/>
+          <w:szCs w:val="32"/>
+        </w:rPr>
+        <w:t xml:space="preserve">Idade: </w:t>
+      </w:r>
+    </w:p>
+    <w:p>
+      <w:pPr>
+        <w:rPr>
+          <w:rFonts w:ascii="Arial" w:hAnsi="Arial" w:cs="Arial"/>
+          <w:b/>
+          <w:bCs/>
+          <w:sz w:val="32"/>
+          <w:szCs w:val="32"/>
+        </w:rPr>
+      </w:pPr>
+      <w:proofErr w:type="spellStart"/>
+      <w:r>
+        <w:rPr>
+          <w:rFonts w:ascii="Arial" w:hAnsi="Arial" w:cs="Arial"/>
+          <w:sz w:val="32"/>
+          <w:szCs w:val="32"/>
+        </w:rPr>
+        <w:t>iii</w:t>
+      </w:r>
+      <w:proofErr w:type="spellEnd"/>
+    </w:p>
+    <w:p>
+      <w:pPr>
+        <w:rPr>
+          <w:rFonts w:ascii="Arial" w:hAnsi="Arial" w:cs="Arial"/>
+          <w:b/>
+          <w:bCs/>
+          <w:sz w:val="32"/>
+          <w:szCs w:val="32"/>
+        </w:rPr>
+      </w:pPr>
+      <w:r>
+        <w:rPr>
+          <w:rFonts w:ascii="Arial" w:hAnsi="Arial" w:cs="Arial"/>
+          <w:b/>
+          <w:bCs/>
+          <w:sz w:val="32"/>
+          <w:szCs w:val="32"/>
+        </w:rPr>
+        <w:t xml:space="preserve">Altura: </w:t>
+      </w:r>
+    </w:p>
+    <w:p>
+      <w:pPr>
+        <w:rPr>
+          <w:rFonts w:ascii="Arial" w:hAnsi="Arial" w:cs="Arial"/>
+          <w:b/>
+          <w:bCs/>
+          <w:sz w:val="32"/>
+          <w:szCs w:val="32"/>
+        </w:rPr>
+      </w:pPr>
+      <w:proofErr w:type="spellStart"/>
+      <w:r>
+        <w:rPr>
+          <w:rFonts w:ascii="Arial" w:hAnsi="Arial" w:cs="Arial"/>
+          <w:sz w:val="32"/>
+          <w:szCs w:val="32"/>
+        </w:rPr>
+        <w:t>aaa</w:t>
+      </w:r>
+      <w:proofErr w:type="spellEnd"/>
+    </w:p>
+    <w:p>
+      <w:pPr>
+        <w:rPr>
+          <w:rFonts w:ascii="Arial" w:hAnsi="Arial" w:cs="Arial"/>
+          <w:b/>
+          <w:bCs/>
+          <w:sz w:val="32"/>
+          <w:szCs w:val="32"/>
+        </w:rPr>
+      </w:pPr>
+      <w:r>
+        <w:rPr>
+          <w:rFonts w:ascii="Arial" w:hAnsi="Arial" w:cs="Arial"/>
+          <w:b/>
+          <w:bCs/>
+          <w:sz w:val="32"/>
+          <w:szCs w:val="32"/>
+        </w:rPr>
+        <w:t xml:space="preserve">Peso: </w:t>
+      </w:r>
+    </w:p>
+    <w:p>
+      <w:pPr>
+        <w:rPr>
+          <w:rFonts w:ascii="Arial" w:hAnsi="Arial" w:cs="Arial"/>
+          <w:b/>
+          <w:bCs/>
+          <w:sz w:val="32"/>
+          <w:szCs w:val="32"/>
+        </w:rPr>
+      </w:pPr>
+      <w:proofErr w:type="spellStart"/>
+      <w:r>
+        <w:rPr>
+          <w:rFonts w:ascii="Arial" w:hAnsi="Arial" w:cs="Arial"/>
+          <w:sz w:val="32"/>
+          <w:szCs w:val="32"/>
+        </w:rPr>
+        <w:t>ppp</w:t>
+      </w:r>
+      <w:proofErr w:type="spellEnd"/>
+    </w:p>
+    <w:p>
+      <w:pPr>
+        <w:rPr>
+          <w:rFonts w:ascii="Arial" w:hAnsi="Arial" w:cs="Arial"/>
+          <w:b/>
+          <w:bCs/>
+          <w:sz w:val="32"/>
+          <w:szCs w:val="32"/>
+        </w:rPr>
+      </w:pPr>
+      <w:r>
+        <w:rPr>
+          <w:rFonts w:ascii="Arial" w:hAnsi="Arial" w:cs="Arial"/>
+          <w:b/>
+          <w:bCs/>
+          <w:sz w:val="32"/>
+          <w:szCs w:val="32"/>
+        </w:rPr>
+        <w:t xml:space="preserve">Faixa: </w:t>
+      </w:r>
+    </w:p>
+    <w:p>
+      <w:pPr>
+        <w:rPr>
+          <w:rFonts w:ascii="Arial" w:hAnsi="Arial" w:cs="Arial"/>
+          <w:b/>
+          <w:bCs/>
+          <w:sz w:val="32"/>
+          <w:szCs w:val="32"/>
+        </w:rPr>
+      </w:pPr>
+      <w:proofErr w:type="spellStart"/>
+      <w:r>
+        <w:rPr>
+          <w:rFonts w:ascii="Arial" w:hAnsi="Arial" w:cs="Arial"/>
+          <w:sz w:val="32"/>
+          <w:szCs w:val="32"/>
+        </w:rPr>
+        <w:t>f</w:t>
+      </w:r>
+      <w:r>
+        <w:rPr>
+          <w:rFonts w:ascii="Arial" w:hAnsi="Arial" w:cs="Arial"/>
+          <w:sz w:val="32"/>
+          <w:szCs w:val="32"/>
+        </w:rPr>
+        <w:t>ff</w:t>
+      </w:r>
+      <w:proofErr w:type="spellEnd"/>
+    </w:p>
+    <w:p>
+      <w:pPr>
+        <w:rPr>
+          <w:rFonts w:ascii="Arial" w:hAnsi="Arial" w:cs="Arial"/>
+          <w:b/>
+          <w:bCs/>
+          <w:sz w:val="32"/>
+          <w:szCs w:val="32"/>
+        </w:rPr>
+      </w:pPr>
+      <w:r>
+        <w:rPr>
+          <w:rFonts w:ascii="Arial" w:hAnsi="Arial" w:cs="Arial"/>
+          <w:b/>
+          <w:bCs/>
+          <w:sz w:val="32"/>
+          <w:szCs w:val="32"/>
+        </w:rPr>
+        <w:t xml:space="preserve">Grau: </w:t>
+      </w:r>
+    </w:p>
+    <w:p>
+      <w:pPr>
+        <w:rPr>
+          <w:rFonts w:ascii="Arial" w:hAnsi="Arial" w:cs="Arial"/>
+          <w:b/>
+          <w:bCs/>
+          <w:sz w:val="32"/>
+          <w:szCs w:val="32"/>
+        </w:rPr>
+      </w:pPr>
+      <w:proofErr w:type="spellStart"/>
+      <w:r>
+        <w:rPr>
+          <w:rFonts w:ascii="Arial" w:hAnsi="Arial" w:cs="Arial"/>
+          <w:sz w:val="32"/>
+          <w:szCs w:val="32"/>
+        </w:rPr>
+        <w:t>g</w:t>
+      </w:r>
+      <w:r>
+        <w:rPr>
+          <w:rFonts w:ascii="Arial" w:hAnsi="Arial" w:cs="Arial"/>
+          <w:sz w:val="32"/>
+          <w:szCs w:val="32"/>
+        </w:rPr>
+        <w:t>gg</w:t>
+      </w:r>
+      <w:proofErr w:type="spellEnd"/>
+    </w:p>
+    <w:p>
+      <w:pPr>
+        <w:rPr>
+          <w:rFonts w:ascii="Arial" w:hAnsi="Arial" w:cs="Arial"/>
+          <w:b/>
+          <w:bCs/>
+          <w:sz w:val="32"/>
+          <w:szCs w:val="32"/>
+        </w:rPr>
+      </w:pPr>
+      <w:r>
+        <w:rPr>
+          <w:rFonts w:ascii="Arial" w:hAnsi="Arial" w:cs="Arial"/>
+          <w:b/>
+          <w:bCs/>
+          <w:sz w:val="32"/>
+          <w:szCs w:val="32"/>
+        </w:rPr>
+        <w:t>Sa</w:t>
+      </w:r>
+      <w:r>
+        <w:rPr>
+          <w:rFonts w:ascii="Arial" w:hAnsi="Arial" w:cs="Arial"/>
+          <w:b/>
+          <w:bCs/>
+          <w:sz w:val="32"/>
+          <w:szCs w:val="32"/>
+        </w:rPr>
+        <w:t>udável</w:t>
+      </w:r>
+      <w:r>
+        <w:rPr>
+          <w:rFonts w:ascii="Arial" w:hAnsi="Arial" w:cs="Arial"/>
+          <w:b/>
+          <w:bCs/>
+          <w:sz w:val="32"/>
+          <w:szCs w:val="32"/>
+        </w:rPr>
+        <w:t xml:space="preserve"> (Sim/Não)</w:t>
+      </w:r>
+      <w:r>
+        <w:rPr>
+          <w:rFonts w:ascii="Arial" w:hAnsi="Arial" w:cs="Arial"/>
+          <w:b/>
+          <w:bCs/>
+          <w:sz w:val="32"/>
+          <w:szCs w:val="32"/>
+        </w:rPr>
+        <w:t xml:space="preserve">: </w:t>
+      </w:r>
+    </w:p>
+    <w:p>
+      <w:pPr>
+        <w:rPr>
+          <w:rFonts w:ascii="Arial" w:hAnsi="Arial" w:cs="Arial"/>
+          <w:sz w:val="32"/>
+          <w:szCs w:val="32"/>
+        </w:rPr>
+      </w:pPr>
+      <w:proofErr w:type="spellStart"/>
+      <w:r>
+        <w:rPr>
+          <w:rFonts w:ascii="Arial" w:hAnsi="Arial" w:cs="Arial"/>
+          <w:sz w:val="32"/>
+          <w:szCs w:val="32"/>
+        </w:rPr>
+        <w:t>s</w:t>
+      </w:r>
+      <w:r>
+        <w:rPr>
+          <w:rFonts w:ascii="Arial" w:hAnsi="Arial" w:cs="Arial"/>
+          <w:sz w:val="32"/>
+          <w:szCs w:val="32"/>
+        </w:rPr>
+        <w:t>ss</w:t>
+      </w:r>
+      <w:proofErr w:type="spellEnd"/>
+    </w:p>
+    <w:p>
+      <w:pPr>
+        <w:rPr>
+          <w:rFonts w:ascii="Arial" w:hAnsi="Arial" w:cs="Arial"/>
+          <w:b/>
+          <w:bCs/>
+          <w:sz w:val="32"/>
+          <w:szCs w:val="32"/>
+        </w:rPr>
+      </w:pPr>
+      <w:r>
+        <w:rPr>
+          <w:rFonts w:ascii="Arial" w:hAnsi="Arial" w:cs="Arial"/>
+          <w:b/>
+          <w:bCs/>
+          <w:sz w:val="32"/>
+          <w:szCs w:val="32"/>
+        </w:rPr>
+        <w:t>Problema de s</w:t>
+      </w:r>
+      <w:r>
+        <w:rPr>
+          <w:rFonts w:ascii="Arial" w:hAnsi="Arial" w:cs="Arial"/>
+          <w:b/>
+          <w:bCs/>
+          <w:sz w:val="32"/>
+          <w:szCs w:val="32"/>
+        </w:rPr>
+        <w:t xml:space="preserve">aúde: </w:t>
+      </w:r>
+    </w:p>
+    <w:p>
+      <w:pPr>
+        <w:rPr>
+          <w:rFonts w:ascii="Arial" w:hAnsi="Arial" w:cs="Arial"/>
+          <w:b/>
+          <w:bCs/>
+          <w:sz w:val="32"/>
+          <w:szCs w:val="32"/>
+        </w:rPr>
+      </w:pPr>
+      <w:proofErr w:type="spellStart"/>
+      <w:r>
+        <w:rPr>
+          <w:rFonts w:ascii="Arial" w:hAnsi="Arial" w:cs="Arial"/>
+          <w:sz w:val="32"/>
+          <w:szCs w:val="32"/>
+        </w:rPr>
+        <w:t>p</w:t>
+      </w:r>
+      <w:r>
+        <w:rPr>
+          <w:rFonts w:ascii="Arial" w:hAnsi="Arial" w:cs="Arial"/>
+          <w:sz w:val="32"/>
+          <w:szCs w:val="32"/>
+        </w:rPr>
+        <w:t>s</w:t>
+      </w:r>
+      <w:r>
+        <w:rPr>
+          <w:rFonts w:ascii="Arial" w:hAnsi="Arial" w:cs="Arial"/>
+          <w:sz w:val="32"/>
+          <w:szCs w:val="32"/>
+        </w:rPr>
+        <w:t>p</w:t>
+      </w:r>
+      <w:r>
+        <w:rPr>
+          <w:rFonts w:ascii="Arial" w:hAnsi="Arial" w:cs="Arial"/>
+          <w:sz w:val="32"/>
+          <w:szCs w:val="32"/>
+        </w:rPr>
+        <w:t>s</w:t>
+      </w:r>
+      <w:r>
+        <w:rPr>
+          <w:rFonts w:ascii="Arial" w:hAnsi="Arial" w:cs="Arial"/>
+          <w:sz w:val="32"/>
+          <w:szCs w:val="32"/>
+        </w:rPr>
+        <w:t>p</w:t>
+      </w:r>
+      <w:r>
+        <w:rPr>
+          <w:rFonts w:ascii="Arial" w:hAnsi="Arial" w:cs="Arial"/>
+          <w:sz w:val="32"/>
+          <w:szCs w:val="32"/>
+        </w:rPr>
+        <w:t>s</w:t>
+      </w:r>
+      <w:proofErr w:type="spellEnd"/>
+    </w:p>
+    <w:p>
+      <w:pPr>
+        <w:rPr>
+          <w:rFonts w:ascii="Arial" w:hAnsi="Arial" w:cs="Arial"/>
+          <w:sz w:val="32"/>
+          <w:szCs w:val="32"/>
+        </w:rPr>
+      </w:pPr>
+      <w:r>
+        <w:rPr>
+          <w:rFonts w:ascii="Arial" w:hAnsi="Arial" w:cs="Arial"/>
+          <w:b/>
+          <w:bCs/>
+          <w:sz w:val="32"/>
+          <w:szCs w:val="32"/>
+        </w:rPr>
+        <w:t>Limitação</w:t>
+      </w:r>
       <w:r>
         <w:rPr>
           <w:rFonts w:ascii="Arial" w:hAnsi="Arial" w:cs="Arial"/>
@@ -89,430 +502,15 @@
         </w:rPr>
         <w:t xml:space="preserve"> </w:t>
       </w:r>
-    </w:p>
-    <w:p>
-      <w:pPr>
-        <w:rPr>
-          <w:rFonts w:ascii="Arial" w:hAnsi="Arial" w:cs="Arial"/>
-          <w:b/>
-          <w:bCs/>
-          <w:sz w:val="32"/>
-          <w:szCs w:val="32"/>
-        </w:rPr>
-      </w:pPr>
-      <w:r>
-        <w:rPr>
-          <w:rFonts w:ascii="Arial" w:hAnsi="Arial" w:cs="Arial"/>
-          <w:b/>
-          <w:bCs/>
-          <w:sz w:val="32"/>
-          <w:szCs w:val="32"/>
-        </w:rPr>
-        <w:t xml:space="preserve">Idade: </w:t>
-      </w:r>
-    </w:p>
-    <w:p>
-      <w:pPr>
-        <w:rPr>
-          <w:rFonts w:ascii="Arial" w:hAnsi="Arial" w:cs="Arial"/>
-          <w:b/>
-          <w:bCs/>
-          <w:sz w:val="32"/>
-          <w:szCs w:val="32"/>
-        </w:rPr>
-      </w:pPr>
-      <w:proofErr w:type="spellStart"/>
-      <w:r>
-        <w:rPr>
-          <w:rFonts w:ascii="Arial" w:hAnsi="Arial" w:cs="Arial"/>
-          <w:sz w:val="32"/>
-          <w:szCs w:val="32"/>
-        </w:rPr>
-        <w:t>iii</w:t>
-      </w:r>
-      <w:proofErr w:type="spellEnd"/>
-    </w:p>
-    <w:p>
-      <w:pPr>
-        <w:rPr>
-          <w:rFonts w:ascii="Arial" w:hAnsi="Arial" w:cs="Arial"/>
-          <w:b/>
-          <w:bCs/>
-          <w:sz w:val="32"/>
-          <w:szCs w:val="32"/>
-        </w:rPr>
-      </w:pPr>
-      <w:r>
-        <w:rPr>
-          <w:rFonts w:ascii="Arial" w:hAnsi="Arial" w:cs="Arial"/>
-          <w:b/>
-          <w:bCs/>
-          <w:sz w:val="32"/>
-          <w:szCs w:val="32"/>
-        </w:rPr>
-        <w:t xml:space="preserve">Altura: </w:t>
-      </w:r>
-    </w:p>
-    <w:p>
-      <w:pPr>
-        <w:rPr>
-          <w:rFonts w:ascii="Arial" w:hAnsi="Arial" w:cs="Arial"/>
-          <w:b/>
-          <w:bCs/>
-          <w:sz w:val="32"/>
-          <w:szCs w:val="32"/>
-        </w:rPr>
-      </w:pPr>
-      <w:proofErr w:type="spellStart"/>
-      <w:r>
-        <w:rPr>
-          <w:rFonts w:ascii="Arial" w:hAnsi="Arial" w:cs="Arial"/>
-          <w:sz w:val="32"/>
-          <w:szCs w:val="32"/>
-        </w:rPr>
-        <w:t>aaa</w:t>
-      </w:r>
-      <w:proofErr w:type="spellEnd"/>
-    </w:p>
-    <w:p>
-      <w:pPr>
-        <w:rPr>
-          <w:rFonts w:ascii="Arial" w:hAnsi="Arial" w:cs="Arial"/>
-          <w:b/>
-          <w:bCs/>
-          <w:sz w:val="32"/>
-          <w:szCs w:val="32"/>
-        </w:rPr>
-      </w:pPr>
-      <w:r>
-        <w:rPr>
-          <w:rFonts w:ascii="Arial" w:hAnsi="Arial" w:cs="Arial"/>
-          <w:b/>
-          <w:bCs/>
-          <w:sz w:val="32"/>
-          <w:szCs w:val="32"/>
-        </w:rPr>
-        <w:t xml:space="preserve">Peso: </w:t>
-      </w:r>
-    </w:p>
-    <w:p>
-      <w:pPr>
-        <w:rPr>
-          <w:rFonts w:ascii="Arial" w:hAnsi="Arial" w:cs="Arial"/>
-          <w:b/>
-          <w:bCs/>
-          <w:sz w:val="32"/>
-          <w:szCs w:val="32"/>
-        </w:rPr>
-      </w:pPr>
-      <w:proofErr w:type="spellStart"/>
-      <w:r>
-        <w:rPr>
-          <w:rFonts w:ascii="Arial" w:hAnsi="Arial" w:cs="Arial"/>
-          <w:sz w:val="32"/>
-          <w:szCs w:val="32"/>
-        </w:rPr>
-        <w:t>ppp</w:t>
-      </w:r>
-      <w:proofErr w:type="spellEnd"/>
-    </w:p>
-    <w:p>
-      <w:pPr>
-        <w:rPr>
-          <w:rFonts w:ascii="Arial" w:hAnsi="Arial" w:cs="Arial"/>
-          <w:b/>
-          <w:bCs/>
-          <w:sz w:val="32"/>
-          <w:szCs w:val="32"/>
-        </w:rPr>
-      </w:pPr>
-      <w:r>
-        <w:rPr>
-          <w:rFonts w:ascii="Arial" w:hAnsi="Arial" w:cs="Arial"/>
-          <w:b/>
-          <w:bCs/>
-          <w:sz w:val="32"/>
-          <w:szCs w:val="32"/>
-        </w:rPr>
-        <w:t xml:space="preserve">Faixa: </w:t>
-      </w:r>
-    </w:p>
-    <w:p>
-      <w:pPr>
-        <w:rPr>
-          <w:rFonts w:ascii="Arial" w:hAnsi="Arial" w:cs="Arial"/>
-          <w:b/>
-          <w:bCs/>
-          <w:sz w:val="32"/>
-          <w:szCs w:val="32"/>
-        </w:rPr>
-      </w:pPr>
-      <w:proofErr w:type="spellStart"/>
-      <w:r>
-        <w:rPr>
-          <w:rFonts w:ascii="Arial" w:hAnsi="Arial" w:cs="Arial"/>
-          <w:sz w:val="32"/>
-          <w:szCs w:val="32"/>
-        </w:rPr>
-        <w:t>f</w:t>
-      </w:r>
-      <w:r>
-        <w:rPr>
-          <w:rFonts w:ascii="Arial" w:hAnsi="Arial" w:cs="Arial"/>
-          <w:sz w:val="32"/>
-          <w:szCs w:val="32"/>
-        </w:rPr>
-        <w:t>ff</w:t>
-      </w:r>
-      <w:proofErr w:type="spellEnd"/>
-    </w:p>
-    <w:p>
-      <w:pPr>
-        <w:rPr>
-          <w:rFonts w:ascii="Arial" w:hAnsi="Arial" w:cs="Arial"/>
-          <w:b/>
-          <w:bCs/>
-          <w:sz w:val="32"/>
-          <w:szCs w:val="32"/>
-        </w:rPr>
-      </w:pPr>
-      <w:r>
-        <w:rPr>
-          <w:rFonts w:ascii="Arial" w:hAnsi="Arial" w:cs="Arial"/>
-          <w:b/>
-          <w:bCs/>
-          <w:sz w:val="32"/>
-          <w:szCs w:val="32"/>
-        </w:rPr>
-        <w:t xml:space="preserve">Grau: </w:t>
-      </w:r>
-    </w:p>
-    <w:p>
-      <w:pPr>
-        <w:rPr>
-          <w:rFonts w:ascii="Arial" w:hAnsi="Arial" w:cs="Arial"/>
-          <w:b/>
-          <w:bCs/>
-          <w:sz w:val="32"/>
-          <w:szCs w:val="32"/>
-        </w:rPr>
-      </w:pPr>
-      <w:proofErr w:type="spellStart"/>
-      <w:r>
-        <w:rPr>
-          <w:rFonts w:ascii="Arial" w:hAnsi="Arial" w:cs="Arial"/>
-          <w:sz w:val="32"/>
-          <w:szCs w:val="32"/>
-        </w:rPr>
-        <w:t>g</w:t>
-      </w:r>
-      <w:r>
-        <w:rPr>
-          <w:rFonts w:ascii="Arial" w:hAnsi="Arial" w:cs="Arial"/>
-          <w:sz w:val="32"/>
-          <w:szCs w:val="32"/>
-        </w:rPr>
-        <w:t>gg</w:t>
-      </w:r>
-      <w:proofErr w:type="spellEnd"/>
-    </w:p>
-    <w:p>
-      <w:pPr>
-        <w:rPr>
-          <w:rFonts w:ascii="Arial" w:hAnsi="Arial" w:cs="Arial"/>
-          <w:b/>
-          <w:bCs/>
-          <w:sz w:val="32"/>
-          <w:szCs w:val="32"/>
-        </w:rPr>
-      </w:pPr>
-      <w:r>
-        <w:rPr>
-          <w:rFonts w:ascii="Arial" w:hAnsi="Arial" w:cs="Arial"/>
-          <w:b/>
-          <w:bCs/>
-          <w:sz w:val="32"/>
-          <w:szCs w:val="32"/>
-        </w:rPr>
-        <w:t>Sa</w:t>
-      </w:r>
-      <w:r>
-        <w:rPr>
-          <w:rFonts w:ascii="Arial" w:hAnsi="Arial" w:cs="Arial"/>
-          <w:b/>
-          <w:bCs/>
-          <w:sz w:val="32"/>
-          <w:szCs w:val="32"/>
-        </w:rPr>
-        <w:t>udável</w:t>
-      </w:r>
-      <w:r>
-        <w:rPr>
-          <w:rFonts w:ascii="Arial" w:hAnsi="Arial" w:cs="Arial"/>
-          <w:b/>
-          <w:bCs/>
-          <w:sz w:val="32"/>
-          <w:szCs w:val="32"/>
-        </w:rPr>
-        <w:t xml:space="preserve"> (Sim/Não)</w:t>
-      </w:r>
-      <w:r>
-        <w:rPr>
-          <w:rFonts w:ascii="Arial" w:hAnsi="Arial" w:cs="Arial"/>
-          <w:b/>
-          <w:bCs/>
-          <w:sz w:val="32"/>
-          <w:szCs w:val="32"/>
-        </w:rPr>
-        <w:t xml:space="preserve">: </w:t>
-      </w:r>
-    </w:p>
-    <w:p>
-      <w:pPr>
-        <w:rPr>
-          <w:rFonts w:ascii="Arial" w:hAnsi="Arial" w:cs="Arial"/>
-          <w:sz w:val="32"/>
-          <w:szCs w:val="32"/>
-        </w:rPr>
-      </w:pPr>
-      <w:proofErr w:type="spellStart"/>
-      <w:r>
-        <w:rPr>
-          <w:rFonts w:ascii="Arial" w:hAnsi="Arial" w:cs="Arial"/>
-          <w:sz w:val="32"/>
-          <w:szCs w:val="32"/>
-        </w:rPr>
-        <w:t>s</w:t>
-      </w:r>
-      <w:r>
-        <w:rPr>
-          <w:rFonts w:ascii="Arial" w:hAnsi="Arial" w:cs="Arial"/>
-          <w:sz w:val="32"/>
-          <w:szCs w:val="32"/>
-        </w:rPr>
-        <w:t>ss</w:t>
-      </w:r>
-      <w:proofErr w:type="spellEnd"/>
-    </w:p>
-    <w:p>
-      <w:pPr>
-        <w:rPr>
-          <w:rFonts w:ascii="Arial" w:hAnsi="Arial" w:cs="Arial"/>
-          <w:b/>
-          <w:bCs/>
-          <w:sz w:val="32"/>
-          <w:szCs w:val="32"/>
-        </w:rPr>
-      </w:pPr>
-      <w:r>
-        <w:rPr>
-          <w:rFonts w:ascii="Arial" w:hAnsi="Arial" w:cs="Arial"/>
-          <w:b/>
-          <w:bCs/>
-          <w:sz w:val="32"/>
-          <w:szCs w:val="32"/>
-        </w:rPr>
-        <w:t>Problema de s</w:t>
-      </w:r>
-      <w:r>
-        <w:rPr>
-          <w:rFonts w:ascii="Arial" w:hAnsi="Arial" w:cs="Arial"/>
-          <w:b/>
-          <w:bCs/>
-          <w:sz w:val="32"/>
-          <w:szCs w:val="32"/>
-        </w:rPr>
-        <w:t xml:space="preserve">aúde: </w:t>
-      </w:r>
-    </w:p>
-    <w:p>
-      <w:pPr>
-        <w:rPr>
-          <w:rFonts w:ascii="Arial" w:hAnsi="Arial" w:cs="Arial"/>
-          <w:b/>
-          <w:bCs/>
-          <w:sz w:val="32"/>
-          <w:szCs w:val="32"/>
-        </w:rPr>
-      </w:pPr>
-      <w:proofErr w:type="spellStart"/>
-      <w:r>
-        <w:rPr>
-          <w:rFonts w:ascii="Arial" w:hAnsi="Arial" w:cs="Arial"/>
-          <w:sz w:val="32"/>
-          <w:szCs w:val="32"/>
-        </w:rPr>
-        <w:t>p</w:t>
-      </w:r>
-      <w:r>
-        <w:rPr>
-          <w:rFonts w:ascii="Arial" w:hAnsi="Arial" w:cs="Arial"/>
-          <w:sz w:val="32"/>
-          <w:szCs w:val="32"/>
-        </w:rPr>
-        <w:t>s</w:t>
-      </w:r>
-      <w:r>
-        <w:rPr>
-          <w:rFonts w:ascii="Arial" w:hAnsi="Arial" w:cs="Arial"/>
-          <w:sz w:val="32"/>
-          <w:szCs w:val="32"/>
-        </w:rPr>
-        <w:t>p</w:t>
-      </w:r>
-      <w:r>
-        <w:rPr>
-          <w:rFonts w:ascii="Arial" w:hAnsi="Arial" w:cs="Arial"/>
-          <w:sz w:val="32"/>
-          <w:szCs w:val="32"/>
-        </w:rPr>
-        <w:t>s</w:t>
-      </w:r>
-      <w:r>
-        <w:rPr>
-          <w:rFonts w:ascii="Arial" w:hAnsi="Arial" w:cs="Arial"/>
-          <w:sz w:val="32"/>
-          <w:szCs w:val="32"/>
-        </w:rPr>
-        <w:t>p</w:t>
-      </w:r>
-      <w:r>
-        <w:rPr>
-          <w:rFonts w:ascii="Arial" w:hAnsi="Arial" w:cs="Arial"/>
-          <w:sz w:val="32"/>
-          <w:szCs w:val="32"/>
-        </w:rPr>
-        <w:t>s</w:t>
-      </w:r>
-      <w:proofErr w:type="spellEnd"/>
-    </w:p>
-    <w:p>
-      <w:pPr>
-        <w:rPr>
-          <w:rFonts w:ascii="Arial" w:hAnsi="Arial" w:cs="Arial"/>
-          <w:sz w:val="32"/>
-          <w:szCs w:val="32"/>
-        </w:rPr>
-      </w:pPr>
-      <w:r>
-        <w:rPr>
-          <w:rFonts w:ascii="Arial" w:hAnsi="Arial" w:cs="Arial"/>
-          <w:b/>
-          <w:bCs/>
-          <w:sz w:val="32"/>
-          <w:szCs w:val="32"/>
-        </w:rPr>
-        <w:t>Limitação</w:t>
-      </w:r>
-      <w:r>
-        <w:rPr>
-          <w:rFonts w:ascii="Arial" w:hAnsi="Arial" w:cs="Arial"/>
-          <w:b/>
-          <w:bCs/>
-          <w:sz w:val="32"/>
-          <w:szCs w:val="32"/>
-        </w:rPr>
-        <w:t xml:space="preserve"> (Sim/Não)</w:t>
+      <w:r>
+        <w:rPr>
+          <w:rFonts w:ascii="Arial" w:hAnsi="Arial" w:cs="Arial"/>
+          <w:b/>
+          <w:bCs/>
+          <w:sz w:val="32"/>
+          <w:szCs w:val="32"/>
+        </w:rPr>
+        <w:t>(Sim/Não)</w:t>
       </w:r>
       <w:r>
         <w:rPr>

</xml_diff>